<commit_message>
Update funções e docx
atualizando funções e adicionando mais informações ao docx
</commit_message>
<xml_diff>
--- a/html/JavaScript/JS.docx
+++ b/html/JavaScript/JS.docx
@@ -5549,60 +5549,113 @@
     </w:p>
     <w:p/>
     <w:p>
-      <w:proofErr w:type="spellStart"/>
-      <w:proofErr w:type="gramStart"/>
-      <w:r>
+      <w:pPr>
+        <w:rPr>
+          <w:lang w:val="en-US"/>
+        </w:rPr>
+      </w:pPr>
+      <w:proofErr w:type="gramStart"/>
+      <w:r>
+        <w:rPr>
+          <w:lang w:val="en-US"/>
+        </w:rPr>
         <w:t>let</w:t>
       </w:r>
-      <w:proofErr w:type="spellEnd"/>
-      <w:proofErr w:type="gramEnd"/>
-      <w:r>
+      <w:proofErr w:type="gramEnd"/>
+      <w:r>
+        <w:rPr>
+          <w:lang w:val="en-US"/>
+        </w:rPr>
         <w:t xml:space="preserve"> </w:t>
       </w:r>
       <w:proofErr w:type="spellStart"/>
       <w:r>
+        <w:rPr>
+          <w:lang w:val="en-US"/>
+        </w:rPr>
         <w:t>numeros</w:t>
       </w:r>
       <w:proofErr w:type="spellEnd"/>
       <w:r>
+        <w:rPr>
+          <w:lang w:val="en-US"/>
+        </w:rPr>
         <w:t xml:space="preserve"> = [10, 5, 1, 4];</w:t>
       </w:r>
     </w:p>
-    <w:p/>
-    <w:p>
-      <w:proofErr w:type="spellStart"/>
-      <w:proofErr w:type="gramStart"/>
-      <w:r>
+    <w:p>
+      <w:pPr>
+        <w:rPr>
+          <w:lang w:val="en-US"/>
+        </w:rPr>
+      </w:pPr>
+    </w:p>
+    <w:p>
+      <w:pPr>
+        <w:rPr>
+          <w:lang w:val="en-US"/>
+        </w:rPr>
+      </w:pPr>
+      <w:proofErr w:type="gramStart"/>
+      <w:r>
+        <w:rPr>
+          <w:lang w:val="en-US"/>
+        </w:rPr>
         <w:t>function</w:t>
       </w:r>
-      <w:proofErr w:type="spellEnd"/>
-      <w:proofErr w:type="gramEnd"/>
-      <w:r>
+      <w:proofErr w:type="gramEnd"/>
+      <w:r>
+        <w:rPr>
+          <w:lang w:val="en-US"/>
+        </w:rPr>
         <w:t xml:space="preserve"> </w:t>
       </w:r>
       <w:proofErr w:type="spellStart"/>
       <w:r>
+        <w:rPr>
+          <w:lang w:val="en-US"/>
+        </w:rPr>
         <w:t>ordenaCrescente</w:t>
       </w:r>
       <w:proofErr w:type="spellEnd"/>
       <w:r>
+        <w:rPr>
+          <w:lang w:val="en-US"/>
+        </w:rPr>
         <w:t>(a, b)</w:t>
       </w:r>
     </w:p>
     <w:p>
-      <w:proofErr w:type="gramStart"/>
-      <w:r>
+      <w:pPr>
+        <w:rPr>
+          <w:lang w:val="en-US"/>
+        </w:rPr>
+      </w:pPr>
+      <w:r>
+        <w:rPr>
+          <w:lang w:val="en-US"/>
+        </w:rPr>
         <w:t>{</w:t>
       </w:r>
     </w:p>
     <w:p>
-      <w:proofErr w:type="spellStart"/>
-      <w:r>
+      <w:pPr>
+        <w:rPr>
+          <w:lang w:val="en-US"/>
+        </w:rPr>
+      </w:pPr>
+      <w:proofErr w:type="gramStart"/>
+      <w:r>
+        <w:rPr>
+          <w:lang w:val="en-US"/>
+        </w:rPr>
         <w:t>return</w:t>
       </w:r>
-      <w:proofErr w:type="spellEnd"/>
-      <w:proofErr w:type="gramEnd"/>
-      <w:r>
+      <w:proofErr w:type="gramEnd"/>
+      <w:r>
+        <w:rPr>
+          <w:lang w:val="en-US"/>
+        </w:rPr>
         <w:t xml:space="preserve"> a - b;</w:t>
       </w:r>
     </w:p>
@@ -5884,6 +5937,881 @@
         <w:t>-----------------------------</w:t>
       </w:r>
     </w:p>
+    <w:p>
+      <w:proofErr w:type="spellStart"/>
+      <w:r>
+        <w:t>Modulos</w:t>
+      </w:r>
+      <w:proofErr w:type="spellEnd"/>
+    </w:p>
+    <w:p>
+      <w:proofErr w:type="gramStart"/>
+      <w:r>
+        <w:t>separar</w:t>
+      </w:r>
+      <w:proofErr w:type="gramEnd"/>
+      <w:r>
+        <w:t xml:space="preserve"> um projeto em arquivos menores</w:t>
+      </w:r>
+    </w:p>
+    <w:p>
+      <w:r>
+        <w:t>Vantagens da separação de um projeto em arquivos menores:</w:t>
+      </w:r>
+    </w:p>
+    <w:p>
+      <w:r>
+        <w:t>Código mais fácil de ler;</w:t>
+      </w:r>
+    </w:p>
+    <w:p>
+      <w:r>
+        <w:t>Código mais fácil de manter e atualizar;</w:t>
+      </w:r>
+    </w:p>
+    <w:p>
+      <w:r>
+        <w:t>Código mais profissional.</w:t>
+      </w:r>
+    </w:p>
+    <w:p>
+      <w:r>
+        <w:t xml:space="preserve">Ao separarmos o código em partes menores, integramos essas partes através dos comandos </w:t>
+      </w:r>
+      <w:proofErr w:type="spellStart"/>
+      <w:r>
+        <w:t>import</w:t>
+      </w:r>
+      <w:proofErr w:type="spellEnd"/>
+      <w:r>
+        <w:t xml:space="preserve"> e export. Veja nos Códigos </w:t>
+      </w:r>
+      <w:proofErr w:type="gramStart"/>
+      <w:r>
+        <w:t>1</w:t>
+      </w:r>
+      <w:proofErr w:type="gramEnd"/>
+      <w:r>
+        <w:t xml:space="preserve"> e 2.</w:t>
+      </w:r>
+    </w:p>
+    <w:p/>
+    <w:p>
+      <w:proofErr w:type="spellStart"/>
+      <w:proofErr w:type="gramStart"/>
+      <w:r>
+        <w:t>import</w:t>
+      </w:r>
+      <w:proofErr w:type="spellEnd"/>
+      <w:proofErr w:type="gramEnd"/>
+      <w:r>
+        <w:t xml:space="preserve"> </w:t>
+      </w:r>
+      <w:proofErr w:type="spellStart"/>
+      <w:r>
+        <w:t>colecao_signos</w:t>
+      </w:r>
+      <w:proofErr w:type="spellEnd"/>
+      <w:r>
+        <w:t xml:space="preserve"> </w:t>
+      </w:r>
+      <w:proofErr w:type="spellStart"/>
+      <w:r>
+        <w:t>from</w:t>
+      </w:r>
+      <w:proofErr w:type="spellEnd"/>
+      <w:r>
+        <w:t xml:space="preserve"> './dados/dados.</w:t>
+      </w:r>
+      <w:proofErr w:type="spellStart"/>
+      <w:r>
+        <w:t>js</w:t>
+      </w:r>
+      <w:proofErr w:type="spellEnd"/>
+      <w:r>
+        <w:t>';</w:t>
+      </w:r>
+    </w:p>
+    <w:p>
+      <w:r>
+        <w:t xml:space="preserve">Código </w:t>
+      </w:r>
+      <w:proofErr w:type="gramStart"/>
+      <w:r>
+        <w:t>1</w:t>
+      </w:r>
+      <w:proofErr w:type="gramEnd"/>
+      <w:r>
+        <w:t xml:space="preserve">. </w:t>
+      </w:r>
+      <w:proofErr w:type="gramStart"/>
+      <w:r>
+        <w:t>arquivo</w:t>
+      </w:r>
+      <w:proofErr w:type="gramEnd"/>
+      <w:r>
+        <w:t xml:space="preserve"> </w:t>
+      </w:r>
+      <w:proofErr w:type="spellStart"/>
+      <w:r>
+        <w:t>main</w:t>
+      </w:r>
+      <w:proofErr w:type="spellEnd"/>
+      <w:r>
+        <w:t>.</w:t>
+      </w:r>
+      <w:proofErr w:type="spellStart"/>
+      <w:r>
+        <w:t>js</w:t>
+      </w:r>
+      <w:proofErr w:type="spellEnd"/>
+      <w:r>
+        <w:t xml:space="preserve"> - comando </w:t>
+      </w:r>
+      <w:proofErr w:type="spellStart"/>
+      <w:r>
+        <w:t>import</w:t>
+      </w:r>
+      <w:proofErr w:type="spellEnd"/>
+    </w:p>
+    <w:p>
+      <w:proofErr w:type="spellStart"/>
+      <w:proofErr w:type="gramStart"/>
+      <w:r>
+        <w:t>export</w:t>
+      </w:r>
+      <w:proofErr w:type="spellEnd"/>
+      <w:proofErr w:type="gramEnd"/>
+      <w:r>
+        <w:t xml:space="preserve"> default </w:t>
+      </w:r>
+      <w:proofErr w:type="spellStart"/>
+      <w:r>
+        <w:t>colecao_signos</w:t>
+      </w:r>
+      <w:proofErr w:type="spellEnd"/>
+      <w:r>
+        <w:t>;</w:t>
+      </w:r>
+    </w:p>
+    <w:p>
+      <w:r>
+        <w:t xml:space="preserve">Código </w:t>
+      </w:r>
+      <w:proofErr w:type="gramStart"/>
+      <w:r>
+        <w:t>2</w:t>
+      </w:r>
+      <w:proofErr w:type="gramEnd"/>
+      <w:r>
+        <w:t xml:space="preserve">. </w:t>
+      </w:r>
+      <w:proofErr w:type="gramStart"/>
+      <w:r>
+        <w:t>arquivo</w:t>
+      </w:r>
+      <w:proofErr w:type="gramEnd"/>
+      <w:r>
+        <w:t xml:space="preserve"> dados.</w:t>
+      </w:r>
+      <w:proofErr w:type="spellStart"/>
+      <w:r>
+        <w:t>js</w:t>
+      </w:r>
+      <w:proofErr w:type="spellEnd"/>
+      <w:r>
+        <w:t xml:space="preserve"> - comando </w:t>
+      </w:r>
+      <w:proofErr w:type="spellStart"/>
+      <w:r>
+        <w:t>export</w:t>
+      </w:r>
+      <w:proofErr w:type="spellEnd"/>
+    </w:p>
+    <w:p>
+      <w:r>
+        <w:t>Fazemos essa separação quando o código de um projeto começa a crescer de modo que fica mais fácil mantê-lo em arquivos menores do que em um único arquivo.</w:t>
+      </w:r>
+    </w:p>
+    <w:p/>
+    <w:p>
+      <w:r>
+        <w:lastRenderedPageBreak/>
+        <w:t xml:space="preserve">Com os comandos </w:t>
+      </w:r>
+      <w:proofErr w:type="spellStart"/>
+      <w:r>
+        <w:t>import</w:t>
+      </w:r>
+      <w:proofErr w:type="spellEnd"/>
+      <w:r>
+        <w:t xml:space="preserve"> e </w:t>
+      </w:r>
+      <w:proofErr w:type="spellStart"/>
+      <w:r>
+        <w:t>export</w:t>
+      </w:r>
+      <w:proofErr w:type="spellEnd"/>
+      <w:r>
+        <w:t xml:space="preserve"> podemos compartilhar dados e funções entre arquivos diferentes.</w:t>
+      </w:r>
+    </w:p>
+    <w:p>
+      <w:r>
+        <w:t xml:space="preserve">Veja nos Códigos 1, 2, e </w:t>
+      </w:r>
+      <w:proofErr w:type="gramStart"/>
+      <w:r>
+        <w:t>3</w:t>
+      </w:r>
+      <w:proofErr w:type="gramEnd"/>
+      <w:r>
+        <w:t xml:space="preserve"> como os arquivos interagem entre si.</w:t>
+      </w:r>
+    </w:p>
+    <w:p/>
+    <w:p>
+      <w:proofErr w:type="spellStart"/>
+      <w:proofErr w:type="gramStart"/>
+      <w:r>
+        <w:t>import</w:t>
+      </w:r>
+      <w:proofErr w:type="spellEnd"/>
+      <w:proofErr w:type="gramEnd"/>
+      <w:r>
+        <w:t xml:space="preserve"> </w:t>
+      </w:r>
+      <w:proofErr w:type="spellStart"/>
+      <w:r>
+        <w:t>colecao_signos</w:t>
+      </w:r>
+      <w:proofErr w:type="spellEnd"/>
+      <w:r>
+        <w:t xml:space="preserve"> </w:t>
+      </w:r>
+      <w:proofErr w:type="spellStart"/>
+      <w:r>
+        <w:t>from</w:t>
+      </w:r>
+      <w:proofErr w:type="spellEnd"/>
+      <w:r>
+        <w:t xml:space="preserve"> './dados/dados.</w:t>
+      </w:r>
+      <w:proofErr w:type="spellStart"/>
+      <w:r>
+        <w:t>js</w:t>
+      </w:r>
+      <w:proofErr w:type="spellEnd"/>
+      <w:r>
+        <w:t>';</w:t>
+      </w:r>
+    </w:p>
+    <w:p>
+      <w:proofErr w:type="spellStart"/>
+      <w:proofErr w:type="gramStart"/>
+      <w:r>
+        <w:t>import</w:t>
+      </w:r>
+      <w:proofErr w:type="spellEnd"/>
+      <w:proofErr w:type="gramEnd"/>
+      <w:r>
+        <w:t xml:space="preserve"> </w:t>
+      </w:r>
+      <w:proofErr w:type="spellStart"/>
+      <w:r>
+        <w:t>retorna_signo</w:t>
+      </w:r>
+      <w:proofErr w:type="spellEnd"/>
+      <w:r>
+        <w:t xml:space="preserve"> </w:t>
+      </w:r>
+      <w:proofErr w:type="spellStart"/>
+      <w:r>
+        <w:t>from</w:t>
+      </w:r>
+      <w:proofErr w:type="spellEnd"/>
+      <w:r>
+        <w:t xml:space="preserve"> './</w:t>
+      </w:r>
+      <w:proofErr w:type="spellStart"/>
+      <w:r>
+        <w:t>funcoes</w:t>
+      </w:r>
+      <w:proofErr w:type="spellEnd"/>
+      <w:r>
+        <w:t>/</w:t>
+      </w:r>
+      <w:proofErr w:type="spellStart"/>
+      <w:r>
+        <w:t>funcoes</w:t>
+      </w:r>
+      <w:proofErr w:type="spellEnd"/>
+      <w:r>
+        <w:t>.</w:t>
+      </w:r>
+      <w:proofErr w:type="spellStart"/>
+      <w:r>
+        <w:t>js</w:t>
+      </w:r>
+      <w:proofErr w:type="spellEnd"/>
+      <w:r>
+        <w:t>';</w:t>
+      </w:r>
+    </w:p>
+    <w:p>
+      <w:r>
+        <w:t xml:space="preserve">Código </w:t>
+      </w:r>
+      <w:proofErr w:type="gramStart"/>
+      <w:r>
+        <w:t>1</w:t>
+      </w:r>
+      <w:proofErr w:type="gramEnd"/>
+      <w:r>
+        <w:t xml:space="preserve">. </w:t>
+      </w:r>
+      <w:proofErr w:type="gramStart"/>
+      <w:r>
+        <w:t>arquivo</w:t>
+      </w:r>
+      <w:proofErr w:type="gramEnd"/>
+      <w:r>
+        <w:t xml:space="preserve"> </w:t>
+      </w:r>
+      <w:proofErr w:type="spellStart"/>
+      <w:r>
+        <w:t>main</w:t>
+      </w:r>
+      <w:proofErr w:type="spellEnd"/>
+      <w:r>
+        <w:t>.</w:t>
+      </w:r>
+      <w:proofErr w:type="spellStart"/>
+      <w:r>
+        <w:t>js</w:t>
+      </w:r>
+      <w:proofErr w:type="spellEnd"/>
+      <w:r>
+        <w:t xml:space="preserve"> - importa recursos (dados e função) que estão em outros arquivos</w:t>
+      </w:r>
+    </w:p>
+    <w:p>
+      <w:proofErr w:type="spellStart"/>
+      <w:proofErr w:type="gramStart"/>
+      <w:r>
+        <w:t>export</w:t>
+      </w:r>
+      <w:proofErr w:type="spellEnd"/>
+      <w:proofErr w:type="gramEnd"/>
+      <w:r>
+        <w:t xml:space="preserve"> default </w:t>
+      </w:r>
+      <w:proofErr w:type="spellStart"/>
+      <w:r>
+        <w:t>colecao_signos</w:t>
+      </w:r>
+      <w:proofErr w:type="spellEnd"/>
+      <w:r>
+        <w:t>;</w:t>
+      </w:r>
+    </w:p>
+    <w:p>
+      <w:r>
+        <w:t xml:space="preserve">Código </w:t>
+      </w:r>
+      <w:proofErr w:type="gramStart"/>
+      <w:r>
+        <w:t>2</w:t>
+      </w:r>
+      <w:proofErr w:type="gramEnd"/>
+      <w:r>
+        <w:t xml:space="preserve">. </w:t>
+      </w:r>
+      <w:proofErr w:type="gramStart"/>
+      <w:r>
+        <w:t>arquivo</w:t>
+      </w:r>
+      <w:proofErr w:type="gramEnd"/>
+      <w:r>
+        <w:t xml:space="preserve"> dados.</w:t>
+      </w:r>
+      <w:proofErr w:type="spellStart"/>
+      <w:r>
+        <w:t>js</w:t>
+      </w:r>
+      <w:proofErr w:type="spellEnd"/>
+      <w:r>
+        <w:t xml:space="preserve"> - exporta os dados para ser usado em </w:t>
+      </w:r>
+      <w:proofErr w:type="spellStart"/>
+      <w:r>
+        <w:t>main</w:t>
+      </w:r>
+      <w:proofErr w:type="spellEnd"/>
+      <w:r>
+        <w:t>.</w:t>
+      </w:r>
+      <w:proofErr w:type="spellStart"/>
+      <w:r>
+        <w:t>js</w:t>
+      </w:r>
+      <w:proofErr w:type="spellEnd"/>
+    </w:p>
+    <w:p>
+      <w:proofErr w:type="spellStart"/>
+      <w:proofErr w:type="gramStart"/>
+      <w:r>
+        <w:t>export</w:t>
+      </w:r>
+      <w:proofErr w:type="spellEnd"/>
+      <w:proofErr w:type="gramEnd"/>
+      <w:r>
+        <w:t xml:space="preserve"> default </w:t>
+      </w:r>
+      <w:proofErr w:type="spellStart"/>
+      <w:r>
+        <w:t>retorna_signo</w:t>
+      </w:r>
+      <w:proofErr w:type="spellEnd"/>
+      <w:r>
+        <w:t>;</w:t>
+      </w:r>
+    </w:p>
+    <w:p>
+      <w:r>
+        <w:t xml:space="preserve">Código </w:t>
+      </w:r>
+      <w:proofErr w:type="gramStart"/>
+      <w:r>
+        <w:t>3</w:t>
+      </w:r>
+      <w:proofErr w:type="gramEnd"/>
+      <w:r>
+        <w:t xml:space="preserve">. </w:t>
+      </w:r>
+      <w:proofErr w:type="gramStart"/>
+      <w:r>
+        <w:t>arquivo</w:t>
+      </w:r>
+      <w:proofErr w:type="gramEnd"/>
+      <w:r>
+        <w:t xml:space="preserve"> </w:t>
+      </w:r>
+      <w:proofErr w:type="spellStart"/>
+      <w:r>
+        <w:t>funcoes</w:t>
+      </w:r>
+      <w:proofErr w:type="spellEnd"/>
+      <w:r>
+        <w:t>.</w:t>
+      </w:r>
+      <w:proofErr w:type="spellStart"/>
+      <w:r>
+        <w:t>js</w:t>
+      </w:r>
+      <w:proofErr w:type="spellEnd"/>
+      <w:r>
+        <w:t xml:space="preserve"> - exporta a função para ser usada em </w:t>
+      </w:r>
+      <w:proofErr w:type="spellStart"/>
+      <w:r>
+        <w:t>main</w:t>
+      </w:r>
+      <w:proofErr w:type="spellEnd"/>
+      <w:r>
+        <w:t>.</w:t>
+      </w:r>
+      <w:proofErr w:type="spellStart"/>
+      <w:r>
+        <w:t>js</w:t>
+      </w:r>
+      <w:proofErr w:type="spellEnd"/>
+    </w:p>
+    <w:p/>
+    <w:p>
+      <w:r>
+        <w:t>Para usar um recurso de módulo siga os passos a seguir:</w:t>
+      </w:r>
+    </w:p>
+    <w:p>
+      <w:proofErr w:type="gramStart"/>
+      <w:r>
+        <w:t>exporte</w:t>
+      </w:r>
+      <w:proofErr w:type="gramEnd"/>
+      <w:r>
+        <w:t xml:space="preserve"> o recurso no arquivo onde foi criado</w:t>
+      </w:r>
+    </w:p>
+    <w:p>
+      <w:proofErr w:type="gramStart"/>
+      <w:r>
+        <w:t>importe</w:t>
+      </w:r>
+      <w:proofErr w:type="gramEnd"/>
+      <w:r>
+        <w:t xml:space="preserve"> o recurso no arquivo onde será usado</w:t>
+      </w:r>
+    </w:p>
+    <w:p>
+      <w:proofErr w:type="gramStart"/>
+      <w:r>
+        <w:t>após</w:t>
+      </w:r>
+      <w:proofErr w:type="gramEnd"/>
+      <w:r>
+        <w:t xml:space="preserve"> importar, basta usar o recurso através do seu nome</w:t>
+      </w:r>
+    </w:p>
+    <w:p/>
+    <w:p>
+      <w:r>
+        <w:t xml:space="preserve">O arquivo </w:t>
+      </w:r>
+      <w:proofErr w:type="gramStart"/>
+      <w:r>
+        <w:t>package.</w:t>
+      </w:r>
+      <w:proofErr w:type="spellStart"/>
+      <w:proofErr w:type="gramEnd"/>
+      <w:r>
+        <w:t>json</w:t>
+      </w:r>
+      <w:proofErr w:type="spellEnd"/>
+      <w:r>
+        <w:t xml:space="preserve"> deve ser criado na raiz do seu projeto. O Código </w:t>
+      </w:r>
+      <w:proofErr w:type="gramStart"/>
+      <w:r>
+        <w:t>1</w:t>
+      </w:r>
+      <w:proofErr w:type="gramEnd"/>
+      <w:r>
+        <w:t xml:space="preserve"> deve ser inserido nele para podermos usar </w:t>
+      </w:r>
+      <w:proofErr w:type="spellStart"/>
+      <w:r>
+        <w:t>import</w:t>
+      </w:r>
+      <w:proofErr w:type="spellEnd"/>
+      <w:r>
+        <w:t xml:space="preserve"> e </w:t>
+      </w:r>
+      <w:proofErr w:type="spellStart"/>
+      <w:r>
+        <w:t>export</w:t>
+      </w:r>
+      <w:proofErr w:type="spellEnd"/>
+      <w:r>
+        <w:t xml:space="preserve"> na nossa aplicação.</w:t>
+      </w:r>
+    </w:p>
+    <w:p/>
+    <w:p>
+      <w:proofErr w:type="gramStart"/>
+      <w:r>
+        <w:t>{</w:t>
+      </w:r>
+    </w:p>
+    <w:p>
+      <w:proofErr w:type="gramEnd"/>
+      <w:r>
+        <w:t xml:space="preserve"> "</w:t>
+      </w:r>
+      <w:proofErr w:type="spellStart"/>
+      <w:r>
+        <w:t>type</w:t>
+      </w:r>
+      <w:proofErr w:type="spellEnd"/>
+      <w:r>
+        <w:t>": "module"</w:t>
+      </w:r>
+    </w:p>
+    <w:p>
+      <w:proofErr w:type="gramStart"/>
+      <w:r>
+        <w:t>}</w:t>
+      </w:r>
+      <w:proofErr w:type="gramEnd"/>
+    </w:p>
+    <w:p/>
+    <w:p/>
+    <w:p>
+      <w:r>
+        <w:t xml:space="preserve">Ao exportar múltiplos recursos por módulo é necessário colocá-los dentro de chaves após o comando </w:t>
+      </w:r>
+      <w:proofErr w:type="spellStart"/>
+      <w:r>
+        <w:t>export</w:t>
+      </w:r>
+      <w:proofErr w:type="spellEnd"/>
+      <w:r>
+        <w:t>:</w:t>
+      </w:r>
+    </w:p>
+    <w:p>
+      <w:proofErr w:type="spellStart"/>
+      <w:proofErr w:type="gramStart"/>
+      <w:r>
+        <w:t>export</w:t>
+      </w:r>
+      <w:proofErr w:type="spellEnd"/>
+      <w:proofErr w:type="gramEnd"/>
+      <w:r>
+        <w:t xml:space="preserve"> { recurso_1, recurso_2 }</w:t>
+      </w:r>
+    </w:p>
+    <w:p>
+      <w:r>
+        <w:lastRenderedPageBreak/>
+        <w:t xml:space="preserve">Para importar múltiplos recursos por módulo é necessário colocá-los dentro de chaves após o comando </w:t>
+      </w:r>
+      <w:proofErr w:type="spellStart"/>
+      <w:r>
+        <w:t>import</w:t>
+      </w:r>
+      <w:proofErr w:type="spellEnd"/>
+      <w:r>
+        <w:t>:</w:t>
+      </w:r>
+    </w:p>
+    <w:p/>
+    <w:p>
+      <w:proofErr w:type="spellStart"/>
+      <w:proofErr w:type="gramStart"/>
+      <w:r>
+        <w:t>import</w:t>
+      </w:r>
+      <w:proofErr w:type="spellEnd"/>
+      <w:proofErr w:type="gramEnd"/>
+      <w:r>
+        <w:t xml:space="preserve"> { recurso_1, recurso_2 } </w:t>
+      </w:r>
+      <w:proofErr w:type="spellStart"/>
+      <w:r>
+        <w:t>from</w:t>
+      </w:r>
+      <w:proofErr w:type="spellEnd"/>
+      <w:r>
+        <w:t xml:space="preserve"> modulo</w:t>
+      </w:r>
+    </w:p>
+    <w:p/>
+    <w:p>
+      <w:r>
+        <w:t xml:space="preserve">Quando trabalhamos com </w:t>
+      </w:r>
+      <w:proofErr w:type="spellStart"/>
+      <w:r>
+        <w:t>require</w:t>
+      </w:r>
+      <w:proofErr w:type="spellEnd"/>
+      <w:r>
+        <w:t xml:space="preserve">, devemos exportar os recursos conforme o Código </w:t>
+      </w:r>
+      <w:proofErr w:type="gramStart"/>
+      <w:r>
+        <w:t>1</w:t>
+      </w:r>
+      <w:proofErr w:type="gramEnd"/>
+      <w:r>
+        <w:t>.</w:t>
+      </w:r>
+    </w:p>
+    <w:p>
+      <w:proofErr w:type="gramStart"/>
+      <w:r>
+        <w:t>module</w:t>
+      </w:r>
+      <w:proofErr w:type="gramEnd"/>
+      <w:r>
+        <w:t>.</w:t>
+      </w:r>
+      <w:proofErr w:type="spellStart"/>
+      <w:r>
+        <w:t>exports</w:t>
+      </w:r>
+      <w:proofErr w:type="spellEnd"/>
+      <w:r>
+        <w:t xml:space="preserve"> = {</w:t>
+      </w:r>
+    </w:p>
+    <w:p>
+      <w:r>
+        <w:t xml:space="preserve">    </w:t>
+      </w:r>
+      <w:proofErr w:type="spellStart"/>
+      <w:proofErr w:type="gramStart"/>
+      <w:r>
+        <w:t>colecao_signos</w:t>
+      </w:r>
+      <w:proofErr w:type="spellEnd"/>
+      <w:proofErr w:type="gramEnd"/>
+    </w:p>
+    <w:p>
+      <w:proofErr w:type="gramStart"/>
+      <w:r>
+        <w:t>}</w:t>
+      </w:r>
+      <w:proofErr w:type="gramEnd"/>
+    </w:p>
+    <w:p>
+      <w:r>
+        <w:t xml:space="preserve">Código </w:t>
+      </w:r>
+      <w:proofErr w:type="gramStart"/>
+      <w:r>
+        <w:t>1</w:t>
+      </w:r>
+      <w:proofErr w:type="gramEnd"/>
+      <w:r>
+        <w:t>. Exportação de recursos</w:t>
+      </w:r>
+    </w:p>
+    <w:p>
+      <w:r>
+        <w:t xml:space="preserve">E para importar esses recursos, fazemos como </w:t>
+      </w:r>
+      <w:proofErr w:type="gramStart"/>
+      <w:r>
+        <w:t>na Código 2</w:t>
+      </w:r>
+      <w:proofErr w:type="gramEnd"/>
+      <w:r>
+        <w:t>.</w:t>
+      </w:r>
+    </w:p>
+    <w:p/>
+    <w:p>
+      <w:proofErr w:type="spellStart"/>
+      <w:proofErr w:type="gramStart"/>
+      <w:r>
+        <w:t>const</w:t>
+      </w:r>
+      <w:proofErr w:type="spellEnd"/>
+      <w:proofErr w:type="gramEnd"/>
+      <w:r>
+        <w:t xml:space="preserve"> dados = </w:t>
+      </w:r>
+      <w:proofErr w:type="spellStart"/>
+      <w:r>
+        <w:t>require</w:t>
+      </w:r>
+      <w:proofErr w:type="spellEnd"/>
+      <w:r>
+        <w:t>('./data/dados.</w:t>
+      </w:r>
+      <w:proofErr w:type="spellStart"/>
+      <w:r>
+        <w:t>js</w:t>
+      </w:r>
+      <w:proofErr w:type="spellEnd"/>
+      <w:r>
+        <w:t>');</w:t>
+      </w:r>
+    </w:p>
+    <w:p/>
+    <w:p>
+      <w:r>
+        <w:t>Se uma função só é usada localmente (no mesmo arquivo) não há a necessidade de ela ser exportada.</w:t>
+      </w:r>
+    </w:p>
+    <w:p/>
+    <w:p>
+      <w:r>
+        <w:t>------------------------------------</w:t>
+      </w:r>
+    </w:p>
+    <w:p/>
+    <w:p>
+      <w:r>
+        <w:t xml:space="preserve">Aplicação em camadas </w:t>
+      </w:r>
+    </w:p>
+    <w:p/>
+    <w:p>
+      <w:r>
+        <w:t xml:space="preserve">A separação de uma aplicação em camadas ajuda não apenas deixar seu código mais organizado e profissional, como também permite uma manutenção mais rápida e, em alguns casos, diminui as chances de erro humano durante uma manutenção ou implementação do </w:t>
+      </w:r>
+      <w:proofErr w:type="gramStart"/>
+      <w:r>
+        <w:t>código</w:t>
+      </w:r>
+      <w:proofErr w:type="gramEnd"/>
+    </w:p>
+    <w:p/>
+    <w:p>
+      <w:r>
+        <w:t>Refatoração na divisão de camadas</w:t>
+      </w:r>
+    </w:p>
+    <w:p/>
+    <w:p>
+      <w:r>
+        <w:t xml:space="preserve">A técnica de refatoração será essencial não apenas na divisão de camadas, mas também durante toda sua carreira como programador. Um código organizado demonstra </w:t>
+      </w:r>
+      <w:r>
+        <w:lastRenderedPageBreak/>
+        <w:t>profissionalismo e é através da refatoração que a organização do código é alcançada. E lembre-se: a refatoração é um ciclo e você deve sempre buscar melhorar o código da sua aplicação</w:t>
+      </w:r>
+    </w:p>
+    <w:p>
+      <w:r>
+        <w:t xml:space="preserve">Agora que você já sabe o que é a refatoração, vamos acompanhar </w:t>
+      </w:r>
+      <w:proofErr w:type="gramStart"/>
+      <w:r>
+        <w:t>um outro</w:t>
+      </w:r>
+      <w:proofErr w:type="gramEnd"/>
+      <w:r>
+        <w:t xml:space="preserve"> conceito chave para a divisão de camadas: o contexto. Acompanhe o </w:t>
+      </w:r>
+      <w:proofErr w:type="spellStart"/>
+      <w:r>
+        <w:t>flow</w:t>
+      </w:r>
+      <w:proofErr w:type="spellEnd"/>
+      <w:r>
+        <w:t>:</w:t>
+      </w:r>
+    </w:p>
+    <w:p>
+      <w:r>
+        <w:t xml:space="preserve">Conseguir entender e executar a divisão de contextos é essencial para quem vai trabalhar com aplicações em camadas, pois todo conceito de camadas se baseia nos conceitos aprendidos </w:t>
+      </w:r>
+      <w:proofErr w:type="gramStart"/>
+      <w:r>
+        <w:t>aqui</w:t>
+      </w:r>
+      <w:proofErr w:type="gramEnd"/>
+    </w:p>
+    <w:p>
+      <w:r>
+        <w:t xml:space="preserve">A divisão em camadas é o processo de separação de uma aplicação em arquivos com base em seu contexto. Esse processo é importante, pois permite criar aplicações mais organizadas e de fácil </w:t>
+      </w:r>
+      <w:proofErr w:type="gramStart"/>
+      <w:r>
+        <w:t>manutenção</w:t>
+      </w:r>
+      <w:proofErr w:type="gramEnd"/>
+    </w:p>
+    <w:p>
+      <w:r>
+        <w:t>A utilização correta de camadas e subcamadas torna o código da aplicação mais organizado, e por consequência, mais fácil de dar manutenção. Saber analisar um código e dividi-lo em camadas é parte importante do desenvolvimento de uma aplicação</w:t>
+      </w:r>
+    </w:p>
+    <w:p>
+      <w:pPr>
+        <w:pBdr>
+          <w:bottom w:val="single" w:sz="6" w:space="1" w:color="auto"/>
+        </w:pBdr>
+      </w:pPr>
+      <w:r>
+        <w:t>A utilização de camadas é parte importante para o programador que deseja construir aplicações bem organizadas. Saber o momento certo de se criar uma camada pode ser a diferença entre uma aplicação de fácil manutenção e uma aplicação confusa e difícil de manter</w:t>
+      </w:r>
+    </w:p>
+    <w:p/>
     <w:p/>
     <w:sectPr>
       <w:pgSz w:w="11906" w:h="16838"/>

</xml_diff>